<commit_message>
changed report file name2
</commit_message>
<xml_diff>
--- a/TheReport.docx
+++ b/TheReport.docx
@@ -10,7 +10,6 @@
           <w:docPartUnique/>
         </w:docPartObj>
       </w:sdtPr>
-      <w:sdtEndPr/>
       <w:sdtContent>
         <w:p/>
         <w:tbl>
@@ -46,7 +45,6 @@
                 <w:dataBinding w:prefixMappings="xmlns:ns0='http://schemas.openxmlformats.org/officeDocument/2006/extended-properties'" w:xpath="/ns0:Properties[1]/ns0:Company[1]" w:storeItemID="{6668398D-A668-4E3E-A5EB-62B293D839F1}"/>
                 <w:text/>
               </w:sdtPr>
-              <w:sdtEndPr/>
               <w:sdtContent>
                 <w:tc>
                   <w:tcPr>
@@ -101,7 +99,6 @@
                   <w:dataBinding w:prefixMappings="xmlns:ns0='http://schemas.openxmlformats.org/package/2006/metadata/core-properties' xmlns:ns1='http://purl.org/dc/elements/1.1/'" w:xpath="/ns0:coreProperties[1]/ns1:title[1]" w:storeItemID="{6C3C8BC8-F283-45AE-878A-BAB7291924A1}"/>
                   <w:text/>
                 </w:sdtPr>
-                <w:sdtEndPr/>
                 <w:sdtContent>
                   <w:p>
                     <w:pPr>
@@ -145,7 +142,6 @@
                 <w:dataBinding w:prefixMappings="xmlns:ns0='http://schemas.openxmlformats.org/package/2006/metadata/core-properties' xmlns:ns1='http://purl.org/dc/elements/1.1/'" w:xpath="/ns0:coreProperties[1]/ns1:subject[1]" w:storeItemID="{6C3C8BC8-F283-45AE-878A-BAB7291924A1}"/>
                 <w:text/>
               </w:sdtPr>
-              <w:sdtEndPr/>
               <w:sdtContent>
                 <w:tc>
                   <w:tcPr>
@@ -214,7 +210,6 @@
                   <w:dataBinding w:prefixMappings="xmlns:ns0='http://schemas.openxmlformats.org/package/2006/metadata/core-properties' xmlns:ns1='http://purl.org/dc/elements/1.1/'" w:xpath="/ns0:coreProperties[1]/ns1:creator[1]" w:storeItemID="{6C3C8BC8-F283-45AE-878A-BAB7291924A1}"/>
                   <w:text/>
                 </w:sdtPr>
-                <w:sdtEndPr/>
                 <w:sdtContent>
                   <w:p>
                     <w:pPr>
@@ -258,7 +253,6 @@
                     <w:calendar w:val="gregorian"/>
                   </w:date>
                 </w:sdtPr>
-                <w:sdtEndPr/>
                 <w:sdtContent>
                   <w:p>
                     <w:pPr>
@@ -513,8 +507,14 @@
           <w:p>
             <w:pPr>
               <w:jc w:val="center"/>
-            </w:pPr>
-            <w:r>
+              <w:rPr>
+                <w:color w:val="000000" w:themeColor="text1"/>
+              </w:rPr>
+            </w:pPr>
+            <w:r>
+              <w:rPr>
+                <w:color w:val="000000" w:themeColor="text1"/>
+              </w:rPr>
               <w:t>4</w:t>
             </w:r>
           </w:p>
@@ -551,8 +551,14 @@
           <w:p>
             <w:pPr>
               <w:jc w:val="center"/>
-            </w:pPr>
-            <w:r>
+              <w:rPr>
+                <w:color w:val="000000" w:themeColor="text1"/>
+              </w:rPr>
+            </w:pPr>
+            <w:r>
+              <w:rPr>
+                <w:color w:val="000000" w:themeColor="text1"/>
+              </w:rPr>
               <w:t>5</w:t>
             </w:r>
           </w:p>
@@ -589,8 +595,14 @@
           <w:p>
             <w:pPr>
               <w:jc w:val="center"/>
-            </w:pPr>
-            <w:r>
+              <w:rPr>
+                <w:color w:val="000000" w:themeColor="text1"/>
+              </w:rPr>
+            </w:pPr>
+            <w:r>
+              <w:rPr>
+                <w:color w:val="000000" w:themeColor="text1"/>
+              </w:rPr>
               <w:t>6</w:t>
             </w:r>
           </w:p>
@@ -627,8 +639,14 @@
           <w:p>
             <w:pPr>
               <w:jc w:val="center"/>
-            </w:pPr>
-            <w:r>
+              <w:rPr>
+                <w:color w:val="000000" w:themeColor="text1"/>
+              </w:rPr>
+            </w:pPr>
+            <w:r>
+              <w:rPr>
+                <w:color w:val="000000" w:themeColor="text1"/>
+              </w:rPr>
               <w:t>7</w:t>
             </w:r>
           </w:p>
@@ -665,8 +683,14 @@
           <w:p>
             <w:pPr>
               <w:jc w:val="center"/>
-            </w:pPr>
-            <w:r>
+              <w:rPr>
+                <w:color w:val="000000" w:themeColor="text1"/>
+              </w:rPr>
+            </w:pPr>
+            <w:r>
+              <w:rPr>
+                <w:color w:val="000000" w:themeColor="text1"/>
+              </w:rPr>
               <w:t>8</w:t>
             </w:r>
           </w:p>
@@ -703,8 +727,14 @@
           <w:p>
             <w:pPr>
               <w:jc w:val="center"/>
-            </w:pPr>
-            <w:r>
+              <w:rPr>
+                <w:color w:val="000000" w:themeColor="text1"/>
+              </w:rPr>
+            </w:pPr>
+            <w:r>
+              <w:rPr>
+                <w:color w:val="000000" w:themeColor="text1"/>
+              </w:rPr>
               <w:t>9</w:t>
             </w:r>
           </w:p>
@@ -753,8 +783,14 @@
           <w:p>
             <w:pPr>
               <w:jc w:val="center"/>
-            </w:pPr>
-            <w:r>
+              <w:rPr>
+                <w:color w:val="000000" w:themeColor="text1"/>
+              </w:rPr>
+            </w:pPr>
+            <w:r>
+              <w:rPr>
+                <w:color w:val="000000" w:themeColor="text1"/>
+              </w:rPr>
               <w:t>10</w:t>
             </w:r>
           </w:p>
@@ -781,12 +817,7 @@
               <w:t>The program must allow the user to r</w:t>
             </w:r>
             <w:r>
-              <w:t>etrieve all reported street level crim</w:t>
-            </w:r>
-            <w:bookmarkStart w:id="0" w:name="_GoBack"/>
-            <w:bookmarkEnd w:id="0"/>
-            <w:r>
-              <w:t>es within a radius of 1 km, 2 or 5 km of the centre</w:t>
+              <w:t>etrieve all reported street level crimes within a radius of 1 km, 2 or 5 km of the centre</w:t>
             </w:r>
             <w:r>
               <w:t xml:space="preserve"> </w:t>
@@ -808,8 +839,14 @@
           <w:p>
             <w:pPr>
               <w:jc w:val="center"/>
-            </w:pPr>
-            <w:r>
+              <w:rPr>
+                <w:color w:val="000000" w:themeColor="text1"/>
+              </w:rPr>
+            </w:pPr>
+            <w:r>
+              <w:rPr>
+                <w:color w:val="000000" w:themeColor="text1"/>
+              </w:rPr>
               <w:t>11</w:t>
             </w:r>
           </w:p>
@@ -846,8 +883,14 @@
           <w:p>
             <w:pPr>
               <w:jc w:val="center"/>
-            </w:pPr>
-            <w:r>
+              <w:rPr>
+                <w:color w:val="000000" w:themeColor="text1"/>
+              </w:rPr>
+            </w:pPr>
+            <w:r>
+              <w:rPr>
+                <w:color w:val="000000" w:themeColor="text1"/>
+              </w:rPr>
               <w:t>12</w:t>
             </w:r>
           </w:p>
@@ -884,8 +927,14 @@
           <w:p>
             <w:pPr>
               <w:jc w:val="center"/>
-            </w:pPr>
-            <w:r>
+              <w:rPr>
+                <w:color w:val="000000" w:themeColor="text1"/>
+              </w:rPr>
+            </w:pPr>
+            <w:r>
+              <w:rPr>
+                <w:color w:val="000000" w:themeColor="text1"/>
+              </w:rPr>
               <w:t>13</w:t>
             </w:r>
           </w:p>
@@ -922,8 +971,14 @@
           <w:p>
             <w:pPr>
               <w:jc w:val="center"/>
-            </w:pPr>
-            <w:r>
+              <w:rPr>
+                <w:color w:val="000000" w:themeColor="text1"/>
+              </w:rPr>
+            </w:pPr>
+            <w:r>
+              <w:rPr>
+                <w:color w:val="000000" w:themeColor="text1"/>
+              </w:rPr>
               <w:t>14</w:t>
             </w:r>
           </w:p>
@@ -1079,7 +1134,69 @@
               <w:t xml:space="preserve">A python module which </w:t>
             </w:r>
             <w:r>
-              <w:t xml:space="preserve">will </w:t>
+              <w:t>allows the user to retrieve</w:t>
+            </w:r>
+            <w:r>
+              <w:t xml:space="preserve"> relevant data such as</w:t>
+            </w:r>
+            <w:r>
+              <w:t xml:space="preserve"> </w:t>
+            </w:r>
+            <w:r>
+              <w:t xml:space="preserve">the centre coordinate for Exeter postcodes or all reported street level crimes within a radius </w:t>
+            </w:r>
+            <w:r>
+              <w:t xml:space="preserve">and sort the necessary </w:t>
+            </w:r>
+            <w:r>
+              <w:t>crime data</w:t>
+            </w:r>
+            <w:r>
+              <w:t xml:space="preserve"> specific to location</w:t>
+            </w:r>
+            <w:r>
+              <w:t>s</w:t>
+            </w:r>
+            <w:bookmarkStart w:id="0" w:name="_GoBack"/>
+            <w:bookmarkEnd w:id="0"/>
+            <w:r>
+              <w:t>. Addresses requirements</w:t>
+            </w:r>
+            <w:r>
+              <w:t xml:space="preserve"> 9, 10, 11</w:t>
+            </w:r>
+          </w:p>
+        </w:tc>
+      </w:tr>
+      <w:tr>
+        <w:tc>
+          <w:tcPr>
+            <w:tcW w:w="1129" w:type="dxa"/>
+          </w:tcPr>
+          <w:p/>
+        </w:tc>
+        <w:tc>
+          <w:tcPr>
+            <w:tcW w:w="7887" w:type="dxa"/>
+          </w:tcPr>
+          <w:p>
+            <w:r>
+              <w:t xml:space="preserve">A python module that prompts the user to save </w:t>
+            </w:r>
+            <w:r>
+              <w:t>files w</w:t>
+            </w:r>
+            <w:r>
+              <w:t xml:space="preserve">ith or without an output </w:t>
+            </w:r>
+            <w:r>
+              <w:t>with a name specified by the user</w:t>
+            </w:r>
+            <w:r>
+              <w:t xml:space="preserve">. Addresses requirements </w:t>
+            </w:r>
+            <w:r>
+              <w:t>7,14</w:t>
             </w:r>
           </w:p>
         </w:tc>
@@ -1998,19 +2115,19 @@
 
 <file path=word/glossary/fontTable.xml><?xml version="1.0" encoding="utf-8"?>
 <w:fonts xmlns:mc="http://schemas.openxmlformats.org/markup-compatibility/2006" xmlns:r="http://schemas.openxmlformats.org/officeDocument/2006/relationships" xmlns:w="http://schemas.openxmlformats.org/wordprocessingml/2006/main" xmlns:w14="http://schemas.microsoft.com/office/word/2010/wordml" xmlns:w15="http://schemas.microsoft.com/office/word/2012/wordml" xmlns:w16cid="http://schemas.microsoft.com/office/word/2016/wordml/cid" xmlns:w16se="http://schemas.microsoft.com/office/word/2015/wordml/symex" mc:Ignorable="w14 w15 w16se w16cid">
+  <w:font w:name="Calibri">
+    <w:panose1 w:val="020F0502020204030204"/>
+    <w:charset w:val="00"/>
+    <w:family w:val="swiss"/>
+    <w:pitch w:val="variable"/>
+    <w:sig w:usb0="E0002EFF" w:usb1="C000247B" w:usb2="00000009" w:usb3="00000000" w:csb0="000001FF" w:csb1="00000000"/>
+  </w:font>
   <w:font w:name="Times New Roman">
     <w:panose1 w:val="02020603050405020304"/>
     <w:charset w:val="00"/>
     <w:family w:val="roman"/>
     <w:pitch w:val="variable"/>
     <w:sig w:usb0="E0002EFF" w:usb1="C000785B" w:usb2="00000009" w:usb3="00000000" w:csb0="000001FF" w:csb1="00000000"/>
-  </w:font>
-  <w:font w:name="Calibri">
-    <w:panose1 w:val="020F0502020204030204"/>
-    <w:charset w:val="00"/>
-    <w:family w:val="swiss"/>
-    <w:pitch w:val="variable"/>
-    <w:sig w:usb0="E4002EFF" w:usb1="C000247B" w:usb2="00000009" w:usb3="00000000" w:csb0="000001FF" w:csb1="00000000"/>
   </w:font>
   <w:font w:name="Calibri Light">
     <w:panose1 w:val="020F0302020204030204"/>
@@ -2040,6 +2157,7 @@
     <w:rsidRoot w:val="00F22A22"/>
     <w:rsid w:val="001F07D4"/>
     <w:rsid w:val="00605249"/>
+    <w:rsid w:val="00AD30BA"/>
     <w:rsid w:val="00CF76F9"/>
     <w:rsid w:val="00F22A22"/>
   </w:rsids>

</xml_diff>

<commit_message>
added more detail to the report
</commit_message>
<xml_diff>
--- a/TheReport.docx
+++ b/TheReport.docx
@@ -10,6 +10,7 @@
           <w:docPartUnique/>
         </w:docPartObj>
       </w:sdtPr>
+      <w:sdtEndPr/>
       <w:sdtContent>
         <w:p/>
         <w:tbl>
@@ -45,6 +46,7 @@
                 <w:dataBinding w:prefixMappings="xmlns:ns0='http://schemas.openxmlformats.org/officeDocument/2006/extended-properties'" w:xpath="/ns0:Properties[1]/ns0:Company[1]" w:storeItemID="{6668398D-A668-4E3E-A5EB-62B293D839F1}"/>
                 <w:text/>
               </w:sdtPr>
+              <w:sdtEndPr/>
               <w:sdtContent>
                 <w:tc>
                   <w:tcPr>
@@ -99,6 +101,7 @@
                   <w:dataBinding w:prefixMappings="xmlns:ns0='http://schemas.openxmlformats.org/package/2006/metadata/core-properties' xmlns:ns1='http://purl.org/dc/elements/1.1/'" w:xpath="/ns0:coreProperties[1]/ns1:title[1]" w:storeItemID="{6C3C8BC8-F283-45AE-878A-BAB7291924A1}"/>
                   <w:text/>
                 </w:sdtPr>
+                <w:sdtEndPr/>
                 <w:sdtContent>
                   <w:p>
                     <w:pPr>
@@ -142,6 +145,7 @@
                 <w:dataBinding w:prefixMappings="xmlns:ns0='http://schemas.openxmlformats.org/package/2006/metadata/core-properties' xmlns:ns1='http://purl.org/dc/elements/1.1/'" w:xpath="/ns0:coreProperties[1]/ns1:subject[1]" w:storeItemID="{6C3C8BC8-F283-45AE-878A-BAB7291924A1}"/>
                 <w:text/>
               </w:sdtPr>
+              <w:sdtEndPr/>
               <w:sdtContent>
                 <w:tc>
                   <w:tcPr>
@@ -210,6 +214,7 @@
                   <w:dataBinding w:prefixMappings="xmlns:ns0='http://schemas.openxmlformats.org/package/2006/metadata/core-properties' xmlns:ns1='http://purl.org/dc/elements/1.1/'" w:xpath="/ns0:coreProperties[1]/ns1:creator[1]" w:storeItemID="{6C3C8BC8-F283-45AE-878A-BAB7291924A1}"/>
                   <w:text/>
                 </w:sdtPr>
+                <w:sdtEndPr/>
                 <w:sdtContent>
                   <w:p>
                     <w:pPr>
@@ -253,6 +258,7 @@
                     <w:calendar w:val="gregorian"/>
                   </w:date>
                 </w:sdtPr>
+                <w:sdtEndPr/>
                 <w:sdtContent>
                   <w:p>
                     <w:pPr>
@@ -332,12 +338,16 @@
               <w:rPr>
                 <w:b/>
                 <w:bCs/>
+                <w:sz w:val="20"/>
+                <w:szCs w:val="20"/>
               </w:rPr>
             </w:pPr>
             <w:r>
               <w:rPr>
                 <w:b/>
                 <w:bCs/>
+                <w:sz w:val="20"/>
+                <w:szCs w:val="20"/>
               </w:rPr>
               <w:t>No.</w:t>
             </w:r>
@@ -353,12 +363,16 @@
               <w:rPr>
                 <w:b/>
                 <w:bCs/>
+                <w:sz w:val="20"/>
+                <w:szCs w:val="20"/>
               </w:rPr>
             </w:pPr>
             <w:r>
               <w:rPr>
                 <w:b/>
                 <w:bCs/>
+                <w:sz w:val="20"/>
+                <w:szCs w:val="20"/>
               </w:rPr>
               <w:t>Requirement Type</w:t>
             </w:r>
@@ -373,12 +387,16 @@
               <w:rPr>
                 <w:b/>
                 <w:bCs/>
+                <w:sz w:val="20"/>
+                <w:szCs w:val="20"/>
               </w:rPr>
             </w:pPr>
             <w:r>
               <w:rPr>
                 <w:b/>
                 <w:bCs/>
+                <w:sz w:val="20"/>
+                <w:szCs w:val="20"/>
               </w:rPr>
               <w:t>Description</w:t>
             </w:r>
@@ -393,8 +411,16 @@
           <w:p>
             <w:pPr>
               <w:jc w:val="center"/>
-            </w:pPr>
-            <w:r>
+              <w:rPr>
+                <w:sz w:val="20"/>
+                <w:szCs w:val="20"/>
+              </w:rPr>
+            </w:pPr>
+            <w:r>
+              <w:rPr>
+                <w:sz w:val="20"/>
+                <w:szCs w:val="20"/>
+              </w:rPr>
               <w:t>1</w:t>
             </w:r>
           </w:p>
@@ -406,8 +432,16 @@
           <w:p>
             <w:pPr>
               <w:jc w:val="center"/>
-            </w:pPr>
-            <w:r>
+              <w:rPr>
+                <w:sz w:val="20"/>
+                <w:szCs w:val="20"/>
+              </w:rPr>
+            </w:pPr>
+            <w:r>
+              <w:rPr>
+                <w:sz w:val="20"/>
+                <w:szCs w:val="20"/>
+              </w:rPr>
               <w:t>Non-functional</w:t>
             </w:r>
           </w:p>
@@ -417,7 +451,17 @@
             <w:tcW w:w="5470" w:type="dxa"/>
           </w:tcPr>
           <w:p>
-            <w:r>
+            <w:pPr>
+              <w:rPr>
+                <w:sz w:val="20"/>
+                <w:szCs w:val="20"/>
+              </w:rPr>
+            </w:pPr>
+            <w:r>
+              <w:rPr>
+                <w:sz w:val="20"/>
+                <w:szCs w:val="20"/>
+              </w:rPr>
               <w:t>Must be made of multiple python modules of our own design.</w:t>
             </w:r>
           </w:p>
@@ -431,8 +475,16 @@
           <w:p>
             <w:pPr>
               <w:jc w:val="center"/>
-            </w:pPr>
-            <w:r>
+              <w:rPr>
+                <w:sz w:val="20"/>
+                <w:szCs w:val="20"/>
+              </w:rPr>
+            </w:pPr>
+            <w:r>
+              <w:rPr>
+                <w:sz w:val="20"/>
+                <w:szCs w:val="20"/>
+              </w:rPr>
               <w:t>2</w:t>
             </w:r>
           </w:p>
@@ -444,8 +496,16 @@
           <w:p>
             <w:pPr>
               <w:jc w:val="center"/>
-            </w:pPr>
-            <w:r>
+              <w:rPr>
+                <w:sz w:val="20"/>
+                <w:szCs w:val="20"/>
+              </w:rPr>
+            </w:pPr>
+            <w:r>
+              <w:rPr>
+                <w:sz w:val="20"/>
+                <w:szCs w:val="20"/>
+              </w:rPr>
               <w:t>Non-functional</w:t>
             </w:r>
           </w:p>
@@ -455,7 +515,17 @@
             <w:tcW w:w="5470" w:type="dxa"/>
           </w:tcPr>
           <w:p>
-            <w:r>
+            <w:pPr>
+              <w:rPr>
+                <w:sz w:val="20"/>
+                <w:szCs w:val="20"/>
+              </w:rPr>
+            </w:pPr>
+            <w:r>
+              <w:rPr>
+                <w:sz w:val="20"/>
+                <w:szCs w:val="20"/>
+              </w:rPr>
               <w:t>Modules and their functions should be tested independently.</w:t>
             </w:r>
           </w:p>
@@ -469,8 +539,16 @@
           <w:p>
             <w:pPr>
               <w:jc w:val="center"/>
-            </w:pPr>
-            <w:r>
+              <w:rPr>
+                <w:sz w:val="20"/>
+                <w:szCs w:val="20"/>
+              </w:rPr>
+            </w:pPr>
+            <w:r>
+              <w:rPr>
+                <w:sz w:val="20"/>
+                <w:szCs w:val="20"/>
+              </w:rPr>
               <w:t>3</w:t>
             </w:r>
           </w:p>
@@ -482,8 +560,16 @@
           <w:p>
             <w:pPr>
               <w:jc w:val="center"/>
-            </w:pPr>
-            <w:r>
+              <w:rPr>
+                <w:sz w:val="20"/>
+                <w:szCs w:val="20"/>
+              </w:rPr>
+            </w:pPr>
+            <w:r>
+              <w:rPr>
+                <w:sz w:val="20"/>
+                <w:szCs w:val="20"/>
+              </w:rPr>
               <w:t>Non-functional</w:t>
             </w:r>
           </w:p>
@@ -493,7 +579,17 @@
             <w:tcW w:w="5470" w:type="dxa"/>
           </w:tcPr>
           <w:p>
-            <w:r>
+            <w:pPr>
+              <w:rPr>
+                <w:sz w:val="20"/>
+                <w:szCs w:val="20"/>
+              </w:rPr>
+            </w:pPr>
+            <w:r>
+              <w:rPr>
+                <w:sz w:val="20"/>
+                <w:szCs w:val="20"/>
+              </w:rPr>
               <w:t>The program should only use libraries from the Python 3.8 standard library</w:t>
             </w:r>
           </w:p>
@@ -509,11 +605,15 @@
               <w:jc w:val="center"/>
               <w:rPr>
                 <w:color w:val="000000" w:themeColor="text1"/>
+                <w:sz w:val="20"/>
+                <w:szCs w:val="20"/>
               </w:rPr>
             </w:pPr>
             <w:r>
               <w:rPr>
                 <w:color w:val="000000" w:themeColor="text1"/>
+                <w:sz w:val="20"/>
+                <w:szCs w:val="20"/>
               </w:rPr>
               <w:t>4</w:t>
             </w:r>
@@ -526,8 +626,16 @@
           <w:p>
             <w:pPr>
               <w:jc w:val="center"/>
-            </w:pPr>
-            <w:r>
+              <w:rPr>
+                <w:sz w:val="20"/>
+                <w:szCs w:val="20"/>
+              </w:rPr>
+            </w:pPr>
+            <w:r>
+              <w:rPr>
+                <w:sz w:val="20"/>
+                <w:szCs w:val="20"/>
+              </w:rPr>
               <w:t>Functional</w:t>
             </w:r>
           </w:p>
@@ -537,7 +645,17 @@
             <w:tcW w:w="5470" w:type="dxa"/>
           </w:tcPr>
           <w:p>
-            <w:r>
+            <w:pPr>
+              <w:rPr>
+                <w:sz w:val="20"/>
+                <w:szCs w:val="20"/>
+              </w:rPr>
+            </w:pPr>
+            <w:r>
+              <w:rPr>
+                <w:sz w:val="20"/>
+                <w:szCs w:val="20"/>
+              </w:rPr>
               <w:t>Must use a command-line interface to prompt the user for input parameters</w:t>
             </w:r>
           </w:p>
@@ -553,11 +671,15 @@
               <w:jc w:val="center"/>
               <w:rPr>
                 <w:color w:val="000000" w:themeColor="text1"/>
+                <w:sz w:val="20"/>
+                <w:szCs w:val="20"/>
               </w:rPr>
             </w:pPr>
             <w:r>
               <w:rPr>
                 <w:color w:val="000000" w:themeColor="text1"/>
+                <w:sz w:val="20"/>
+                <w:szCs w:val="20"/>
               </w:rPr>
               <w:t>5</w:t>
             </w:r>
@@ -570,8 +692,16 @@
           <w:p>
             <w:pPr>
               <w:jc w:val="center"/>
-            </w:pPr>
-            <w:r>
+              <w:rPr>
+                <w:sz w:val="20"/>
+                <w:szCs w:val="20"/>
+              </w:rPr>
+            </w:pPr>
+            <w:r>
+              <w:rPr>
+                <w:sz w:val="20"/>
+                <w:szCs w:val="20"/>
+              </w:rPr>
               <w:t>Functional</w:t>
             </w:r>
           </w:p>
@@ -581,7 +711,17 @@
             <w:tcW w:w="5470" w:type="dxa"/>
           </w:tcPr>
           <w:p>
-            <w:r>
+            <w:pPr>
+              <w:rPr>
+                <w:sz w:val="20"/>
+                <w:szCs w:val="20"/>
+              </w:rPr>
+            </w:pPr>
+            <w:r>
+              <w:rPr>
+                <w:sz w:val="20"/>
+                <w:szCs w:val="20"/>
+              </w:rPr>
               <w:t>Must use a command-line interface to display results</w:t>
             </w:r>
           </w:p>
@@ -597,11 +737,15 @@
               <w:jc w:val="center"/>
               <w:rPr>
                 <w:color w:val="000000" w:themeColor="text1"/>
+                <w:sz w:val="20"/>
+                <w:szCs w:val="20"/>
               </w:rPr>
             </w:pPr>
             <w:r>
               <w:rPr>
                 <w:color w:val="000000" w:themeColor="text1"/>
+                <w:sz w:val="20"/>
+                <w:szCs w:val="20"/>
               </w:rPr>
               <w:t>6</w:t>
             </w:r>
@@ -614,8 +758,16 @@
           <w:p>
             <w:pPr>
               <w:jc w:val="center"/>
-            </w:pPr>
-            <w:r>
+              <w:rPr>
+                <w:sz w:val="20"/>
+                <w:szCs w:val="20"/>
+              </w:rPr>
+            </w:pPr>
+            <w:r>
+              <w:rPr>
+                <w:sz w:val="20"/>
+                <w:szCs w:val="20"/>
+              </w:rPr>
               <w:t>Functional</w:t>
             </w:r>
           </w:p>
@@ -625,7 +777,17 @@
             <w:tcW w:w="5470" w:type="dxa"/>
           </w:tcPr>
           <w:p>
-            <w:r>
+            <w:pPr>
+              <w:rPr>
+                <w:sz w:val="20"/>
+                <w:szCs w:val="20"/>
+              </w:rPr>
+            </w:pPr>
+            <w:r>
+              <w:rPr>
+                <w:sz w:val="20"/>
+                <w:szCs w:val="20"/>
+              </w:rPr>
               <w:t>Must use a command-line interface to provide user instructions</w:t>
             </w:r>
           </w:p>
@@ -641,11 +803,15 @@
               <w:jc w:val="center"/>
               <w:rPr>
                 <w:color w:val="000000" w:themeColor="text1"/>
+                <w:sz w:val="20"/>
+                <w:szCs w:val="20"/>
               </w:rPr>
             </w:pPr>
             <w:r>
               <w:rPr>
                 <w:color w:val="000000" w:themeColor="text1"/>
+                <w:sz w:val="20"/>
+                <w:szCs w:val="20"/>
               </w:rPr>
               <w:t>7</w:t>
             </w:r>
@@ -658,8 +824,16 @@
           <w:p>
             <w:pPr>
               <w:jc w:val="center"/>
-            </w:pPr>
-            <w:r>
+              <w:rPr>
+                <w:sz w:val="20"/>
+                <w:szCs w:val="20"/>
+              </w:rPr>
+            </w:pPr>
+            <w:r>
+              <w:rPr>
+                <w:sz w:val="20"/>
+                <w:szCs w:val="20"/>
+              </w:rPr>
               <w:t>Functional</w:t>
             </w:r>
           </w:p>
@@ -669,7 +843,17 @@
             <w:tcW w:w="5470" w:type="dxa"/>
           </w:tcPr>
           <w:p>
-            <w:r>
+            <w:pPr>
+              <w:rPr>
+                <w:sz w:val="20"/>
+                <w:szCs w:val="20"/>
+              </w:rPr>
+            </w:pPr>
+            <w:r>
+              <w:rPr>
+                <w:sz w:val="20"/>
+                <w:szCs w:val="20"/>
+              </w:rPr>
               <w:t>Commands which produce many lines of output must prompt the user for a file name to write and save the output to</w:t>
             </w:r>
           </w:p>
@@ -685,11 +869,15 @@
               <w:jc w:val="center"/>
               <w:rPr>
                 <w:color w:val="000000" w:themeColor="text1"/>
+                <w:sz w:val="20"/>
+                <w:szCs w:val="20"/>
               </w:rPr>
             </w:pPr>
             <w:r>
               <w:rPr>
                 <w:color w:val="000000" w:themeColor="text1"/>
+                <w:sz w:val="20"/>
+                <w:szCs w:val="20"/>
               </w:rPr>
               <w:t>8</w:t>
             </w:r>
@@ -702,8 +890,16 @@
           <w:p>
             <w:pPr>
               <w:jc w:val="center"/>
-            </w:pPr>
-            <w:r>
+              <w:rPr>
+                <w:sz w:val="20"/>
+                <w:szCs w:val="20"/>
+              </w:rPr>
+            </w:pPr>
+            <w:r>
+              <w:rPr>
+                <w:sz w:val="20"/>
+                <w:szCs w:val="20"/>
+              </w:rPr>
               <w:t>Functional</w:t>
             </w:r>
           </w:p>
@@ -713,7 +909,17 @@
             <w:tcW w:w="5470" w:type="dxa"/>
           </w:tcPr>
           <w:p>
-            <w:r>
+            <w:pPr>
+              <w:rPr>
+                <w:sz w:val="20"/>
+                <w:szCs w:val="20"/>
+              </w:rPr>
+            </w:pPr>
+            <w:r>
+              <w:rPr>
+                <w:sz w:val="20"/>
+                <w:szCs w:val="20"/>
+              </w:rPr>
               <w:t>When your program prompts for user input it must always accept the options of “Quit” and “Restart”</w:t>
             </w:r>
           </w:p>
@@ -729,11 +935,15 @@
               <w:jc w:val="center"/>
               <w:rPr>
                 <w:color w:val="000000" w:themeColor="text1"/>
+                <w:sz w:val="20"/>
+                <w:szCs w:val="20"/>
               </w:rPr>
             </w:pPr>
             <w:r>
               <w:rPr>
                 <w:color w:val="000000" w:themeColor="text1"/>
+                <w:sz w:val="20"/>
+                <w:szCs w:val="20"/>
               </w:rPr>
               <w:t>9</w:t>
             </w:r>
@@ -746,8 +956,16 @@
           <w:p>
             <w:pPr>
               <w:jc w:val="center"/>
-            </w:pPr>
-            <w:r>
+              <w:rPr>
+                <w:sz w:val="20"/>
+                <w:szCs w:val="20"/>
+              </w:rPr>
+            </w:pPr>
+            <w:r>
+              <w:rPr>
+                <w:sz w:val="20"/>
+                <w:szCs w:val="20"/>
+              </w:rPr>
               <w:t>Functional</w:t>
             </w:r>
           </w:p>
@@ -757,20 +975,18 @@
             <w:tcW w:w="5470" w:type="dxa"/>
           </w:tcPr>
           <w:p>
-            <w:r>
-              <w:t xml:space="preserve">The program must allow the user to retrieve </w:t>
-            </w:r>
-            <w:r>
-              <w:t>the centre coordinate (latitude or longitude) of a postcode</w:t>
-            </w:r>
-            <w:r>
-              <w:t xml:space="preserve"> (</w:t>
-            </w:r>
-            <w:r>
-              <w:t>only for EX postcodes</w:t>
-            </w:r>
-            <w:r>
-              <w:t>) using a command</w:t>
+            <w:pPr>
+              <w:rPr>
+                <w:sz w:val="20"/>
+                <w:szCs w:val="20"/>
+              </w:rPr>
+            </w:pPr>
+            <w:r>
+              <w:rPr>
+                <w:sz w:val="20"/>
+                <w:szCs w:val="20"/>
+              </w:rPr>
+              <w:t>The program must allow the user to retrieve the centre coordinate (latitude or longitude) of a postcode (only for EX postcodes) using a command</w:t>
             </w:r>
           </w:p>
         </w:tc>
@@ -785,11 +1001,15 @@
               <w:jc w:val="center"/>
               <w:rPr>
                 <w:color w:val="000000" w:themeColor="text1"/>
+                <w:sz w:val="20"/>
+                <w:szCs w:val="20"/>
               </w:rPr>
             </w:pPr>
             <w:r>
               <w:rPr>
                 <w:color w:val="000000" w:themeColor="text1"/>
+                <w:sz w:val="20"/>
+                <w:szCs w:val="20"/>
               </w:rPr>
               <w:t>10</w:t>
             </w:r>
@@ -802,8 +1022,16 @@
           <w:p>
             <w:pPr>
               <w:jc w:val="center"/>
-            </w:pPr>
-            <w:r>
+              <w:rPr>
+                <w:sz w:val="20"/>
+                <w:szCs w:val="20"/>
+              </w:rPr>
+            </w:pPr>
+            <w:r>
+              <w:rPr>
+                <w:sz w:val="20"/>
+                <w:szCs w:val="20"/>
+              </w:rPr>
               <w:t>Functional</w:t>
             </w:r>
           </w:p>
@@ -813,20 +1041,18 @@
             <w:tcW w:w="5470" w:type="dxa"/>
           </w:tcPr>
           <w:p>
-            <w:r>
-              <w:t>The program must allow the user to r</w:t>
-            </w:r>
-            <w:r>
-              <w:t>etrieve all reported street level crimes within a radius of 1 km, 2 or 5 km of the centre</w:t>
-            </w:r>
-            <w:r>
-              <w:t xml:space="preserve"> </w:t>
-            </w:r>
-            <w:r>
-              <w:t>coordinate</w:t>
-            </w:r>
-            <w:r>
-              <w:t xml:space="preserve"> using a command</w:t>
+            <w:pPr>
+              <w:rPr>
+                <w:sz w:val="20"/>
+                <w:szCs w:val="20"/>
+              </w:rPr>
+            </w:pPr>
+            <w:r>
+              <w:rPr>
+                <w:sz w:val="20"/>
+                <w:szCs w:val="20"/>
+              </w:rPr>
+              <w:t>The program must allow the user to retrieve all reported street level crimes within a radius of 1 km, 2 or 5 km of the centre coordinate using a command</w:t>
             </w:r>
           </w:p>
         </w:tc>
@@ -841,11 +1067,15 @@
               <w:jc w:val="center"/>
               <w:rPr>
                 <w:color w:val="000000" w:themeColor="text1"/>
+                <w:sz w:val="20"/>
+                <w:szCs w:val="20"/>
               </w:rPr>
             </w:pPr>
             <w:r>
               <w:rPr>
                 <w:color w:val="000000" w:themeColor="text1"/>
+                <w:sz w:val="20"/>
+                <w:szCs w:val="20"/>
               </w:rPr>
               <w:t>11</w:t>
             </w:r>
@@ -858,8 +1088,16 @@
           <w:p>
             <w:pPr>
               <w:jc w:val="center"/>
-            </w:pPr>
-            <w:r>
+              <w:rPr>
+                <w:sz w:val="20"/>
+                <w:szCs w:val="20"/>
+              </w:rPr>
+            </w:pPr>
+            <w:r>
+              <w:rPr>
+                <w:sz w:val="20"/>
+                <w:szCs w:val="20"/>
+              </w:rPr>
               <w:t>Functional</w:t>
             </w:r>
           </w:p>
@@ -869,7 +1107,17 @@
             <w:tcW w:w="5470" w:type="dxa"/>
           </w:tcPr>
           <w:p>
-            <w:r>
+            <w:pPr>
+              <w:rPr>
+                <w:sz w:val="20"/>
+                <w:szCs w:val="20"/>
+              </w:rPr>
+            </w:pPr>
+            <w:r>
+              <w:rPr>
+                <w:sz w:val="20"/>
+                <w:szCs w:val="20"/>
+              </w:rPr>
               <w:t>The program must allow the user to sort the resulting data of a command by distance from the postcode centre, by date (most recent first) and by crime category</w:t>
             </w:r>
           </w:p>
@@ -885,11 +1133,15 @@
               <w:jc w:val="center"/>
               <w:rPr>
                 <w:color w:val="000000" w:themeColor="text1"/>
+                <w:sz w:val="20"/>
+                <w:szCs w:val="20"/>
               </w:rPr>
             </w:pPr>
             <w:r>
               <w:rPr>
                 <w:color w:val="000000" w:themeColor="text1"/>
+                <w:sz w:val="20"/>
+                <w:szCs w:val="20"/>
               </w:rPr>
               <w:t>12</w:t>
             </w:r>
@@ -902,8 +1154,16 @@
           <w:p>
             <w:pPr>
               <w:jc w:val="center"/>
-            </w:pPr>
-            <w:r>
+              <w:rPr>
+                <w:sz w:val="20"/>
+                <w:szCs w:val="20"/>
+              </w:rPr>
+            </w:pPr>
+            <w:r>
+              <w:rPr>
+                <w:sz w:val="20"/>
+                <w:szCs w:val="20"/>
+              </w:rPr>
               <w:t>Functional</w:t>
             </w:r>
           </w:p>
@@ -913,7 +1173,17 @@
             <w:tcW w:w="5470" w:type="dxa"/>
           </w:tcPr>
           <w:p>
-            <w:r>
+            <w:pPr>
+              <w:rPr>
+                <w:sz w:val="20"/>
+                <w:szCs w:val="20"/>
+              </w:rPr>
+            </w:pPr>
+            <w:r>
+              <w:rPr>
+                <w:sz w:val="20"/>
+                <w:szCs w:val="20"/>
+              </w:rPr>
               <w:t>The program must be able to produce a tabular report of street level crimes in CSV format</w:t>
             </w:r>
           </w:p>
@@ -929,11 +1199,15 @@
               <w:jc w:val="center"/>
               <w:rPr>
                 <w:color w:val="000000" w:themeColor="text1"/>
+                <w:sz w:val="20"/>
+                <w:szCs w:val="20"/>
               </w:rPr>
             </w:pPr>
             <w:r>
               <w:rPr>
                 <w:color w:val="000000" w:themeColor="text1"/>
+                <w:sz w:val="20"/>
+                <w:szCs w:val="20"/>
               </w:rPr>
               <w:t>13</w:t>
             </w:r>
@@ -946,8 +1220,16 @@
           <w:p>
             <w:pPr>
               <w:jc w:val="center"/>
-            </w:pPr>
-            <w:r>
+              <w:rPr>
+                <w:sz w:val="20"/>
+                <w:szCs w:val="20"/>
+              </w:rPr>
+            </w:pPr>
+            <w:r>
+              <w:rPr>
+                <w:sz w:val="20"/>
+                <w:szCs w:val="20"/>
+              </w:rPr>
               <w:t>Non-functional</w:t>
             </w:r>
           </w:p>
@@ -957,7 +1239,17 @@
             <w:tcW w:w="5470" w:type="dxa"/>
           </w:tcPr>
           <w:p>
-            <w:r>
+            <w:pPr>
+              <w:rPr>
+                <w:sz w:val="20"/>
+                <w:szCs w:val="20"/>
+              </w:rPr>
+            </w:pPr>
+            <w:r>
+              <w:rPr>
+                <w:sz w:val="20"/>
+                <w:szCs w:val="20"/>
+              </w:rPr>
               <w:t>Any CSV files produced by the program must be suitable for use by a spreadsheet program</w:t>
             </w:r>
           </w:p>
@@ -973,11 +1265,15 @@
               <w:jc w:val="center"/>
               <w:rPr>
                 <w:color w:val="000000" w:themeColor="text1"/>
+                <w:sz w:val="20"/>
+                <w:szCs w:val="20"/>
               </w:rPr>
             </w:pPr>
             <w:r>
               <w:rPr>
                 <w:color w:val="000000" w:themeColor="text1"/>
+                <w:sz w:val="20"/>
+                <w:szCs w:val="20"/>
               </w:rPr>
               <w:t>14</w:t>
             </w:r>
@@ -990,8 +1286,16 @@
           <w:p>
             <w:pPr>
               <w:jc w:val="center"/>
-            </w:pPr>
-            <w:r>
+              <w:rPr>
+                <w:sz w:val="20"/>
+                <w:szCs w:val="20"/>
+              </w:rPr>
+            </w:pPr>
+            <w:r>
+              <w:rPr>
+                <w:sz w:val="20"/>
+                <w:szCs w:val="20"/>
+              </w:rPr>
               <w:t>Functional</w:t>
             </w:r>
           </w:p>
@@ -1001,8 +1305,150 @@
             <w:tcW w:w="5470" w:type="dxa"/>
           </w:tcPr>
           <w:p>
-            <w:r>
+            <w:pPr>
+              <w:rPr>
+                <w:sz w:val="20"/>
+                <w:szCs w:val="20"/>
+              </w:rPr>
+            </w:pPr>
+            <w:r>
+              <w:rPr>
+                <w:sz w:val="20"/>
+                <w:szCs w:val="20"/>
+              </w:rPr>
               <w:t>The program must be able to save a report with a user specified file name</w:t>
+            </w:r>
+          </w:p>
+        </w:tc>
+      </w:tr>
+      <w:tr>
+        <w:tc>
+          <w:tcPr>
+            <w:tcW w:w="562" w:type="dxa"/>
+          </w:tcPr>
+          <w:p>
+            <w:pPr>
+              <w:jc w:val="center"/>
+              <w:rPr>
+                <w:color w:val="000000" w:themeColor="text1"/>
+                <w:sz w:val="20"/>
+                <w:szCs w:val="20"/>
+              </w:rPr>
+            </w:pPr>
+            <w:r>
+              <w:rPr>
+                <w:color w:val="000000" w:themeColor="text1"/>
+                <w:sz w:val="20"/>
+                <w:szCs w:val="20"/>
+              </w:rPr>
+              <w:t>15</w:t>
+            </w:r>
+          </w:p>
+        </w:tc>
+        <w:tc>
+          <w:tcPr>
+            <w:tcW w:w="2984" w:type="dxa"/>
+          </w:tcPr>
+          <w:p>
+            <w:pPr>
+              <w:jc w:val="center"/>
+              <w:rPr>
+                <w:sz w:val="20"/>
+                <w:szCs w:val="20"/>
+              </w:rPr>
+            </w:pPr>
+            <w:r>
+              <w:rPr>
+                <w:sz w:val="20"/>
+                <w:szCs w:val="20"/>
+              </w:rPr>
+              <w:t>Non-functional</w:t>
+            </w:r>
+          </w:p>
+        </w:tc>
+        <w:tc>
+          <w:tcPr>
+            <w:tcW w:w="5470" w:type="dxa"/>
+          </w:tcPr>
+          <w:p>
+            <w:pPr>
+              <w:rPr>
+                <w:sz w:val="20"/>
+                <w:szCs w:val="20"/>
+              </w:rPr>
+            </w:pPr>
+            <w:r>
+              <w:rPr>
+                <w:sz w:val="20"/>
+                <w:szCs w:val="20"/>
+              </w:rPr>
+              <w:t xml:space="preserve">The program is easy to use. </w:t>
+            </w:r>
+          </w:p>
+        </w:tc>
+      </w:tr>
+      <w:tr>
+        <w:tc>
+          <w:tcPr>
+            <w:tcW w:w="562" w:type="dxa"/>
+          </w:tcPr>
+          <w:p>
+            <w:pPr>
+              <w:jc w:val="center"/>
+              <w:rPr>
+                <w:color w:val="000000" w:themeColor="text1"/>
+                <w:sz w:val="20"/>
+                <w:szCs w:val="20"/>
+              </w:rPr>
+            </w:pPr>
+            <w:r>
+              <w:rPr>
+                <w:color w:val="000000" w:themeColor="text1"/>
+                <w:sz w:val="20"/>
+                <w:szCs w:val="20"/>
+              </w:rPr>
+              <w:t>16</w:t>
+            </w:r>
+          </w:p>
+        </w:tc>
+        <w:tc>
+          <w:tcPr>
+            <w:tcW w:w="2984" w:type="dxa"/>
+          </w:tcPr>
+          <w:p>
+            <w:pPr>
+              <w:jc w:val="center"/>
+              <w:rPr>
+                <w:sz w:val="20"/>
+                <w:szCs w:val="20"/>
+              </w:rPr>
+            </w:pPr>
+            <w:r>
+              <w:rPr>
+                <w:sz w:val="20"/>
+                <w:szCs w:val="20"/>
+              </w:rPr>
+              <w:t>Functional</w:t>
+            </w:r>
+          </w:p>
+        </w:tc>
+        <w:tc>
+          <w:tcPr>
+            <w:tcW w:w="5470" w:type="dxa"/>
+          </w:tcPr>
+          <w:p>
+            <w:pPr>
+              <w:rPr>
+                <w:sz w:val="20"/>
+                <w:szCs w:val="20"/>
+              </w:rPr>
+            </w:pPr>
+            <w:r>
+              <w:rPr>
+                <w:sz w:val="20"/>
+                <w:szCs w:val="20"/>
+              </w:rPr>
+              <w:t>The program provides the user with appropriate guidance as to how it is meant to be used.</w:t>
             </w:r>
           </w:p>
         </w:tc>
@@ -1023,45 +1469,28 @@
         <w:tblLook w:val="04A0" w:firstRow="1" w:lastRow="0" w:firstColumn="1" w:lastColumn="0" w:noHBand="0" w:noVBand="1"/>
       </w:tblPr>
       <w:tblGrid>
-        <w:gridCol w:w="1129"/>
-        <w:gridCol w:w="7887"/>
+        <w:gridCol w:w="8926"/>
       </w:tblGrid>
       <w:tr>
         <w:tc>
           <w:tcPr>
-            <w:tcW w:w="1129" w:type="dxa"/>
+            <w:tcW w:w="8926" w:type="dxa"/>
           </w:tcPr>
           <w:p>
             <w:pPr>
               <w:rPr>
                 <w:b/>
                 <w:bCs/>
+                <w:sz w:val="20"/>
+                <w:szCs w:val="20"/>
               </w:rPr>
             </w:pPr>
             <w:r>
               <w:rPr>
                 <w:b/>
                 <w:bCs/>
-              </w:rPr>
-              <w:t>Assigned Group member</w:t>
-            </w:r>
-          </w:p>
-        </w:tc>
-        <w:tc>
-          <w:tcPr>
-            <w:tcW w:w="7887" w:type="dxa"/>
-          </w:tcPr>
-          <w:p>
-            <w:pPr>
-              <w:rPr>
-                <w:b/>
-                <w:bCs/>
-              </w:rPr>
-            </w:pPr>
-            <w:r>
-              <w:rPr>
-                <w:b/>
-                <w:bCs/>
+                <w:sz w:val="20"/>
+                <w:szCs w:val="20"/>
               </w:rPr>
               <w:t>Description of work item</w:t>
             </w:r>
@@ -1071,28 +1500,72 @@
       <w:tr>
         <w:tc>
           <w:tcPr>
-            <w:tcW w:w="1129" w:type="dxa"/>
-          </w:tcPr>
-          <w:p/>
-        </w:tc>
-        <w:tc>
-          <w:tcPr>
-            <w:tcW w:w="7887" w:type="dxa"/>
-          </w:tcPr>
-          <w:p>
-            <w:r>
-              <w:t xml:space="preserve">A </w:t>
-            </w:r>
-            <w:r>
-              <w:t>python module which is script written in the event driven programming style. It will allow the user to give input commands, carry out functions depending on the commands and arguments entered by the user and give the appropriate response.</w:t>
-            </w:r>
-          </w:p>
-          <w:p>
-            <w:r>
-              <w:t xml:space="preserve">Each command will provide the user with an entry point to the functionality of the other modules. </w:t>
-            </w:r>
-            <w:r>
-              <w:t>Addresses requirements 4, 5, 6, 8</w:t>
+            <w:tcW w:w="8926" w:type="dxa"/>
+          </w:tcPr>
+          <w:p>
+            <w:pPr>
+              <w:rPr>
+                <w:sz w:val="20"/>
+                <w:szCs w:val="20"/>
+              </w:rPr>
+            </w:pPr>
+            <w:r>
+              <w:rPr>
+                <w:sz w:val="20"/>
+                <w:szCs w:val="20"/>
+              </w:rPr>
+              <w:t>A python module which is script written in the event driven programming style. It will allow the user to give input commands</w:t>
+            </w:r>
+            <w:r>
+              <w:rPr>
+                <w:sz w:val="20"/>
+                <w:szCs w:val="20"/>
+              </w:rPr>
+              <w:t xml:space="preserve"> and the program will</w:t>
+            </w:r>
+            <w:r>
+              <w:rPr>
+                <w:sz w:val="20"/>
+                <w:szCs w:val="20"/>
+              </w:rPr>
+              <w:t xml:space="preserve"> carry out functions depending on the commands </w:t>
+            </w:r>
+            <w:r>
+              <w:rPr>
+                <w:sz w:val="20"/>
+                <w:szCs w:val="20"/>
+              </w:rPr>
+              <w:t xml:space="preserve">(and their arguments) </w:t>
+            </w:r>
+            <w:r>
+              <w:rPr>
+                <w:sz w:val="20"/>
+                <w:szCs w:val="20"/>
+              </w:rPr>
+              <w:t>entered by the user and give the appropriate response</w:t>
+            </w:r>
+            <w:r>
+              <w:rPr>
+                <w:sz w:val="20"/>
+                <w:szCs w:val="20"/>
+              </w:rPr>
+              <w:t>; all in a command line interface. There will be commands to: quit the program, get help, retrieve street level crime data (as per requirement 10), sort the resulting data (as per requirement 11), save resulting data to a CSV file named by the user (as per requirement 12).</w:t>
+            </w:r>
+            <w:bookmarkStart w:id="0" w:name="_GoBack"/>
+            <w:bookmarkEnd w:id="0"/>
+            <w:r>
+              <w:rPr>
+                <w:sz w:val="20"/>
+                <w:szCs w:val="20"/>
+              </w:rPr>
+              <w:t xml:space="preserve"> Each</w:t>
+            </w:r>
+            <w:r>
+              <w:rPr>
+                <w:sz w:val="20"/>
+                <w:szCs w:val="20"/>
+              </w:rPr>
+              <w:t xml:space="preserve"> command will provide the user with an entry point to the functionality of the other modules. Addresses requirements 4, 5, 6, 8</w:t>
             </w:r>
           </w:p>
         </w:tc>
@@ -1100,20 +1573,35 @@
       <w:tr>
         <w:tc>
           <w:tcPr>
-            <w:tcW w:w="1129" w:type="dxa"/>
-          </w:tcPr>
-          <w:p/>
-        </w:tc>
-        <w:tc>
-          <w:tcPr>
-            <w:tcW w:w="7887" w:type="dxa"/>
-          </w:tcPr>
-          <w:p>
-            <w:r>
-              <w:t xml:space="preserve">A python module which writes the given data to a given csv file of a given name. Addresses requirements </w:t>
-            </w:r>
-            <w:r>
-              <w:t>12, 13</w:t>
+            <w:tcW w:w="8926" w:type="dxa"/>
+          </w:tcPr>
+          <w:p>
+            <w:pPr>
+              <w:rPr>
+                <w:sz w:val="20"/>
+                <w:szCs w:val="20"/>
+              </w:rPr>
+            </w:pPr>
+            <w:r>
+              <w:rPr>
+                <w:sz w:val="20"/>
+                <w:szCs w:val="20"/>
+              </w:rPr>
+              <w:t xml:space="preserve">A python module </w:t>
+            </w:r>
+            <w:r>
+              <w:rPr>
+                <w:sz w:val="20"/>
+                <w:szCs w:val="20"/>
+              </w:rPr>
+              <w:t>that provides functions to</w:t>
+            </w:r>
+            <w:r>
+              <w:rPr>
+                <w:sz w:val="20"/>
+                <w:szCs w:val="20"/>
+              </w:rPr>
+              <w:t xml:space="preserve"> write given data to a given csv file of a given name. Addresses requirements 12, 13</w:t>
             </w:r>
           </w:p>
         </w:tc>
@@ -1121,49 +1609,49 @@
       <w:tr>
         <w:tc>
           <w:tcPr>
-            <w:tcW w:w="1129" w:type="dxa"/>
-          </w:tcPr>
-          <w:p/>
-        </w:tc>
-        <w:tc>
-          <w:tcPr>
-            <w:tcW w:w="7887" w:type="dxa"/>
-          </w:tcPr>
-          <w:p>
-            <w:r>
+            <w:tcW w:w="8926" w:type="dxa"/>
+          </w:tcPr>
+          <w:p>
+            <w:pPr>
+              <w:rPr>
+                <w:sz w:val="20"/>
+                <w:szCs w:val="20"/>
+              </w:rPr>
+            </w:pPr>
+            <w:r>
+              <w:rPr>
+                <w:sz w:val="20"/>
+                <w:szCs w:val="20"/>
+              </w:rPr>
               <w:t xml:space="preserve">A python module which </w:t>
             </w:r>
             <w:r>
-              <w:t>allows the user to retrieve</w:t>
-            </w:r>
-            <w:r>
-              <w:t xml:space="preserve"> relevant data such as</w:t>
-            </w:r>
-            <w:r>
-              <w:t xml:space="preserve"> </w:t>
-            </w:r>
-            <w:r>
-              <w:t xml:space="preserve">the centre coordinate for Exeter postcodes or all reported street level crimes within a radius </w:t>
-            </w:r>
-            <w:r>
-              <w:t xml:space="preserve">and sort the necessary </w:t>
-            </w:r>
-            <w:r>
-              <w:t>crime data</w:t>
-            </w:r>
-            <w:r>
-              <w:t xml:space="preserve"> specific to location</w:t>
-            </w:r>
-            <w:r>
+              <w:rPr>
+                <w:sz w:val="20"/>
+                <w:szCs w:val="20"/>
+              </w:rPr>
+              <w:t>provides a programming interface which</w:t>
+            </w:r>
+            <w:r>
+              <w:rPr>
+                <w:sz w:val="20"/>
+                <w:szCs w:val="20"/>
+              </w:rPr>
+              <w:t xml:space="preserve"> retrieve</w:t>
+            </w:r>
+            <w:r>
+              <w:rPr>
+                <w:sz w:val="20"/>
+                <w:szCs w:val="20"/>
+              </w:rPr>
               <w:t>s</w:t>
             </w:r>
-            <w:bookmarkStart w:id="0" w:name="_GoBack"/>
-            <w:bookmarkEnd w:id="0"/>
-            <w:r>
-              <w:t>. Addresses requirements</w:t>
-            </w:r>
-            <w:r>
-              <w:t xml:space="preserve"> 9, 10, 11</w:t>
+            <w:r>
+              <w:rPr>
+                <w:sz w:val="20"/>
+                <w:szCs w:val="20"/>
+              </w:rPr>
+              <w:t xml:space="preserve"> data such as the centre coordinate for Exeter postcodes or all reported street level crimes within a radius and sort the necessary crime data specific to locations. Addresses requirements 9, 10, 11</w:t>
             </w:r>
           </w:p>
         </w:tc>
@@ -1171,32 +1659,63 @@
       <w:tr>
         <w:tc>
           <w:tcPr>
-            <w:tcW w:w="1129" w:type="dxa"/>
-          </w:tcPr>
-          <w:p/>
-        </w:tc>
-        <w:tc>
-          <w:tcPr>
-            <w:tcW w:w="7887" w:type="dxa"/>
-          </w:tcPr>
-          <w:p>
-            <w:r>
-              <w:t xml:space="preserve">A python module that prompts the user to save </w:t>
-            </w:r>
-            <w:r>
-              <w:t>files w</w:t>
-            </w:r>
-            <w:r>
-              <w:t xml:space="preserve">ith or without an output </w:t>
-            </w:r>
-            <w:r>
-              <w:t>with a name specified by the user</w:t>
-            </w:r>
-            <w:r>
-              <w:t xml:space="preserve">. Addresses requirements </w:t>
-            </w:r>
-            <w:r>
-              <w:t>7,14</w:t>
+            <w:tcW w:w="8926" w:type="dxa"/>
+          </w:tcPr>
+          <w:p>
+            <w:pPr>
+              <w:rPr>
+                <w:sz w:val="20"/>
+                <w:szCs w:val="20"/>
+              </w:rPr>
+            </w:pPr>
+            <w:r>
+              <w:rPr>
+                <w:sz w:val="20"/>
+                <w:szCs w:val="20"/>
+              </w:rPr>
+              <w:t xml:space="preserve">A python module that </w:t>
+            </w:r>
+            <w:r>
+              <w:rPr>
+                <w:sz w:val="20"/>
+                <w:szCs w:val="20"/>
+              </w:rPr>
+              <w:t xml:space="preserve">provides functions </w:t>
+            </w:r>
+            <w:r>
+              <w:rPr>
+                <w:sz w:val="20"/>
+                <w:szCs w:val="20"/>
+              </w:rPr>
+              <w:t xml:space="preserve">to save </w:t>
+            </w:r>
+            <w:r>
+              <w:rPr>
+                <w:sz w:val="20"/>
+                <w:szCs w:val="20"/>
+              </w:rPr>
+              <w:t>output data to file,</w:t>
+            </w:r>
+            <w:r>
+              <w:rPr>
+                <w:sz w:val="20"/>
+                <w:szCs w:val="20"/>
+              </w:rPr>
+              <w:t xml:space="preserve"> with or without an output</w:t>
+            </w:r>
+            <w:r>
+              <w:rPr>
+                <w:sz w:val="20"/>
+                <w:szCs w:val="20"/>
+              </w:rPr>
+              <w:t xml:space="preserve"> to the python console,</w:t>
+            </w:r>
+            <w:r>
+              <w:rPr>
+                <w:sz w:val="20"/>
+                <w:szCs w:val="20"/>
+              </w:rPr>
+              <w:t xml:space="preserve"> with a name specified by the user. Addresses requirements 7,14</w:t>
             </w:r>
           </w:p>
         </w:tc>
@@ -2120,7 +2639,7 @@
     <w:charset w:val="00"/>
     <w:family w:val="swiss"/>
     <w:pitch w:val="variable"/>
-    <w:sig w:usb0="E0002EFF" w:usb1="C000247B" w:usb2="00000009" w:usb3="00000000" w:csb0="000001FF" w:csb1="00000000"/>
+    <w:sig w:usb0="E4002EFF" w:usb1="C000247B" w:usb2="00000009" w:usb3="00000000" w:csb0="000001FF" w:csb1="00000000"/>
   </w:font>
   <w:font w:name="Times New Roman">
     <w:panose1 w:val="02020603050405020304"/>
@@ -2157,6 +2676,7 @@
     <w:rsidRoot w:val="00F22A22"/>
     <w:rsid w:val="001F07D4"/>
     <w:rsid w:val="00605249"/>
+    <w:rsid w:val="006D0402"/>
     <w:rsid w:val="00AD30BA"/>
     <w:rsid w:val="00CF76F9"/>
     <w:rsid w:val="00F22A22"/>

</xml_diff>